<commit_message>
Hường cập nhật Bài tập lý thuyết chương 1
</commit_message>
<xml_diff>
--- a/Traloicauhoi/HongHuong_C1_CauHoi.docx
+++ b/Traloicauhoi/HongHuong_C1_CauHoi.docx
@@ -178,23 +178,7 @@
           <w:sz w:val="28"/>
           <w:szCs w:val="28"/>
         </w:rPr>
-        <w:t xml:space="preserve">   Giải thuật: là một quy trình được định nghĩa và tính toán kỹ lưỡng, với đầu vào là giá trị nào đó hoặc tập các giá trị, trả ra kết quả cũng là </w:t>
-      </w:r>
-      <w:r>
-        <w:rPr>
-          <w:rFonts w:ascii="Times New Roman" w:hAnsi="Times New Roman" w:cs="Times New Roman"/>
-          <w:sz w:val="28"/>
-          <w:szCs w:val="28"/>
-        </w:rPr>
-        <w:t>giá trị nào đó hoặc tập các giá trị</w:t>
-      </w:r>
-      <w:r>
-        <w:rPr>
-          <w:rFonts w:ascii="Times New Roman" w:hAnsi="Times New Roman" w:cs="Times New Roman"/>
-          <w:sz w:val="28"/>
-          <w:szCs w:val="28"/>
-        </w:rPr>
-        <w:t xml:space="preserve"> hay còn gọi là đầu ra. Nói cách khác, giải thuật là tập hợp tuần tự các bước tính toán, biến đổi đầu vào thành đầu ra.</w:t>
+        <w:t xml:space="preserve">   Giải thuật: là một quy trình được định nghĩa và tính toán kỹ lưỡng, với đầu vào là giá trị nào đó hoặc tập các giá trị, trả ra kết quả cũng là giá trị nào đó hoặc tập các giá trị hay còn gọi là đầu ra. Nói cách khác, giải thuật là tập hợp tuần tự các bước tính toán, biến đổi đầu vào thành đầu ra.</w:t>
       </w:r>
     </w:p>
     <w:p>
@@ -352,15 +336,7 @@
           <w:sz w:val="28"/>
           <w:szCs w:val="28"/>
         </w:rPr>
-        <w:t>-   G</w:t>
-      </w:r>
-      <w:r>
-        <w:rPr>
-          <w:rFonts w:ascii="Times New Roman" w:hAnsi="Times New Roman" w:cs="Times New Roman"/>
-          <w:sz w:val="28"/>
-          <w:szCs w:val="28"/>
-        </w:rPr>
-        <w:t>iải thuật là tập hợp tuần tự các bước tính toán, biến đổi đầu vào thành đầu ra.</w:t>
+        <w:t>-   Giải thuật là tập hợp tuần tự các bước tính toán, biến đổi đầu vào thành đầu ra.</w:t>
       </w:r>
     </w:p>
     <w:p>
@@ -591,10 +567,24 @@
     <w:p>
       <w:pPr>
         <w:pStyle w:val="ListParagraph"/>
-        <w:numPr>
-          <w:ilvl w:val="0"/>
-          <w:numId w:val="9"/>
-        </w:numPr>
+        <w:rPr>
+          <w:rFonts w:ascii="Times New Roman" w:hAnsi="Times New Roman" w:cs="Times New Roman"/>
+          <w:sz w:val="28"/>
+          <w:szCs w:val="28"/>
+        </w:rPr>
+      </w:pPr>
+      <w:r>
+        <w:rPr>
+          <w:rFonts w:ascii="Times New Roman" w:hAnsi="Times New Roman" w:cs="Times New Roman"/>
+          <w:sz w:val="28"/>
+          <w:szCs w:val="28"/>
+        </w:rPr>
+        <w:t>…</w:t>
+      </w:r>
+    </w:p>
+    <w:p>
+      <w:pPr>
+        <w:pStyle w:val="ListParagraph"/>
         <w:rPr>
           <w:rFonts w:ascii="Times New Roman" w:hAnsi="Times New Roman" w:cs="Times New Roman"/>
           <w:sz w:val="28"/>
@@ -637,23 +627,7 @@
           <w:sz w:val="28"/>
           <w:szCs w:val="28"/>
         </w:rPr>
-        <w:t>Phép so sánh vòng lặp củ</w:t>
-      </w:r>
-      <w:r>
-        <w:rPr>
-          <w:rFonts w:ascii="Times New Roman" w:hAnsi="Times New Roman" w:cs="Times New Roman"/>
-          <w:sz w:val="28"/>
-          <w:szCs w:val="28"/>
-        </w:rPr>
-        <w:t>a n</w:t>
-      </w:r>
-      <w:r>
-        <w:rPr>
-          <w:rFonts w:ascii="Times New Roman" w:hAnsi="Times New Roman" w:cs="Times New Roman"/>
-          <w:sz w:val="28"/>
-          <w:szCs w:val="28"/>
-        </w:rPr>
-        <w:t>:</w:t>
+        <w:t>Phép so sánh vòng lặp của n:</w:t>
       </w:r>
     </w:p>
     <w:p>
@@ -709,6 +683,52 @@
         </w:rPr>
         <w:t>Với n =2 có 3 phép so sánh và 2 vòng lặp j.</w:t>
       </w:r>
+    </w:p>
+    <w:p>
+      <w:pPr>
+        <w:pStyle w:val="ListParagraph"/>
+        <w:rPr>
+          <w:rFonts w:ascii="Times New Roman" w:hAnsi="Times New Roman" w:cs="Times New Roman"/>
+          <w:sz w:val="28"/>
+          <w:szCs w:val="28"/>
+        </w:rPr>
+      </w:pPr>
+      <w:r>
+        <w:rPr>
+          <w:rFonts w:ascii="Times New Roman" w:hAnsi="Times New Roman" w:cs="Times New Roman"/>
+          <w:sz w:val="28"/>
+          <w:szCs w:val="28"/>
+        </w:rPr>
+        <w:t>…</w:t>
+      </w:r>
+    </w:p>
+    <w:p>
+      <w:pPr>
+        <w:pStyle w:val="ListParagraph"/>
+        <w:rPr>
+          <w:rFonts w:ascii="Times New Roman" w:hAnsi="Times New Roman" w:cs="Times New Roman"/>
+          <w:sz w:val="28"/>
+          <w:szCs w:val="28"/>
+        </w:rPr>
+      </w:pPr>
+      <w:r>
+        <w:rPr>
+          <w:rFonts w:ascii="Times New Roman" w:hAnsi="Times New Roman" w:cs="Times New Roman"/>
+          <w:sz w:val="28"/>
+          <w:szCs w:val="28"/>
+        </w:rPr>
+        <w:t>Với n =k có (k+1) phép so sánh</w:t>
+      </w:r>
+      <w:r>
+        <w:rPr>
+          <w:rFonts w:ascii="Times New Roman" w:hAnsi="Times New Roman" w:cs="Times New Roman"/>
+          <w:sz w:val="28"/>
+          <w:szCs w:val="28"/>
+        </w:rPr>
+        <w:t xml:space="preserve"> và n vòng lặp j.</w:t>
+      </w:r>
+      <w:bookmarkStart w:id="0" w:name="_GoBack"/>
+      <w:bookmarkEnd w:id="0"/>
     </w:p>
     <w:p>
       <w:pPr>
@@ -729,29 +749,23 @@
           <w:sz w:val="28"/>
           <w:szCs w:val="28"/>
         </w:rPr>
-        <w:t>Với n =k có (k+1) phép so sánh</w:t>
-      </w:r>
-    </w:p>
-    <w:p>
-      <w:pPr>
-        <w:pStyle w:val="ListParagraph"/>
-        <w:numPr>
-          <w:ilvl w:val="0"/>
-          <w:numId w:val="9"/>
-        </w:numPr>
-        <w:rPr>
-          <w:rFonts w:ascii="Times New Roman" w:hAnsi="Times New Roman" w:cs="Times New Roman"/>
-          <w:sz w:val="28"/>
-          <w:szCs w:val="28"/>
-        </w:rPr>
-      </w:pPr>
-      <w:r>
-        <w:rPr>
-          <w:rFonts w:ascii="Times New Roman" w:hAnsi="Times New Roman" w:cs="Times New Roman"/>
-          <w:sz w:val="28"/>
-          <w:szCs w:val="28"/>
-        </w:rPr>
-        <w:t>Tổng phép so sánh (2k+1)*k + (k+1).</w:t>
+        <w:t>Tổng phép so sánh</w:t>
+      </w:r>
+      <w:r>
+        <w:rPr>
+          <w:rFonts w:ascii="Times New Roman" w:hAnsi="Times New Roman" w:cs="Times New Roman"/>
+          <w:sz w:val="28"/>
+          <w:szCs w:val="28"/>
+        </w:rPr>
+        <w:t>: T=</w:t>
+      </w:r>
+      <w:r>
+        <w:rPr>
+          <w:rFonts w:ascii="Times New Roman" w:hAnsi="Times New Roman" w:cs="Times New Roman"/>
+          <w:sz w:val="28"/>
+          <w:szCs w:val="28"/>
+        </w:rPr>
+        <w:t xml:space="preserve"> (2k+1)*k + (k+1).</w:t>
       </w:r>
     </w:p>
     <w:p>
@@ -776,7 +790,6 @@
           <w:szCs w:val="32"/>
         </w:rPr>
       </w:pPr>
-      <w:bookmarkStart w:id="0" w:name="_GoBack"/>
       <w:r>
         <w:rPr>
           <w:rFonts w:ascii="Times New Roman" w:hAnsi="Times New Roman" w:cs="Times New Roman"/>
@@ -787,7 +800,6 @@
         <w:t>Hết</w:t>
       </w:r>
     </w:p>
-    <w:bookmarkEnd w:id="0"/>
     <w:p>
       <w:pPr>
         <w:jc w:val="center"/>

</xml_diff>